<commit_message>
A small usermanual update - screens now look like as original
</commit_message>
<xml_diff>
--- a/Documents/UserManual/Customer.docx
+++ b/Documents/UserManual/Customer.docx
@@ -617,7 +617,17 @@
           <w:noProof/>
         </w:rPr>
         <w:pict>
-          <v:shape id="_x0000_s1046" type="#_x0000_t202" style="position:absolute;margin-left:124.9pt;margin-top:172.8pt;width:135pt;height:22.55pt;z-index:251678720">
+          <v:shape id="_x0000_s1042" type="#_x0000_t19" style="position:absolute;margin-left:25.9pt;margin-top:190.85pt;width:42.75pt;height:15.65pt;z-index:251674624" coordsize="43200,43200" adj=",-5993394,21600" path="wr,,43200,43200,21600,,21053,7nfewr,,43200,43200,21600,,21053,7l21600,21600nsxe">
+            <v:path o:connectlocs="21600,0;21053,7;21600,21600"/>
+          </v:shape>
+        </w:pict>
+      </w:r>
+      <w:r>
+        <w:rPr>
+          <w:noProof/>
+        </w:rPr>
+        <w:pict>
+          <v:shape id="_x0000_s1046" type="#_x0000_t202" style="position:absolute;margin-left:101.65pt;margin-top:168.3pt;width:135pt;height:22.55pt;z-index:251678720">
             <v:textbox>
               <w:txbxContent>
                 <w:p>
@@ -643,7 +653,7 @@
           <w:noProof/>
         </w:rPr>
         <w:pict>
-          <v:shape id="_x0000_s1044" type="#_x0000_t32" style="position:absolute;margin-left:91.9pt;margin-top:187.8pt;width:33pt;height:7.55pt;flip:x;z-index:251676672" o:connectortype="straight">
+          <v:shape id="_x0000_s1044" type="#_x0000_t32" style="position:absolute;margin-left:68.65pt;margin-top:183.3pt;width:33pt;height:7.55pt;flip:x;z-index:251676672" o:connectortype="straight">
             <v:stroke endarrow="block"/>
           </v:shape>
         </w:pict>
@@ -651,23 +661,13 @@
       <w:r>
         <w:rPr>
           <w:noProof/>
-        </w:rPr>
-        <w:pict>
-          <v:shape id="_x0000_s1042" type="#_x0000_t19" style="position:absolute;margin-left:49.15pt;margin-top:195.35pt;width:42.75pt;height:15.65pt;z-index:251674624" coordsize="43200,43200" adj=",-5993394,21600" path="wr,,43200,43200,21600,,21053,7nfewr,,43200,43200,21600,,21053,7l21600,21600nsxe">
-            <v:path o:connectlocs="21600,0;21053,7;21600,21600"/>
-          </v:shape>
-        </w:pict>
-      </w:r>
-      <w:r>
-        <w:rPr>
-          <w:noProof/>
           <w:lang w:val="ru-RU" w:eastAsia="ru-RU"/>
         </w:rPr>
         <w:drawing>
-          <wp:inline distT="0" distB="0" distL="0" distR="0">
-            <wp:extent cx="5867400" cy="2647950"/>
-            <wp:effectExtent l="19050" t="0" r="0" b="0"/>
-            <wp:docPr id="7" name="Рисунок 7"/>
+          <wp:inline distT="0" distB="0" distL="0" distR="0" wp14:anchorId="0E0D0A1A" wp14:editId="097D0FA2">
+            <wp:extent cx="6117155" cy="2790825"/>
+            <wp:effectExtent l="0" t="0" r="0" b="0"/>
+            <wp:docPr id="3" name="Рисунок 3"/>
             <wp:cNvGraphicFramePr>
               <a:graphicFrameLocks xmlns:a="http://schemas.openxmlformats.org/drawingml/2006/main" noChangeAspect="1"/>
             </wp:cNvGraphicFramePr>
@@ -675,33 +675,30 @@
               <a:graphicData uri="http://schemas.openxmlformats.org/drawingml/2006/picture">
                 <pic:pic xmlns:pic="http://schemas.openxmlformats.org/drawingml/2006/picture">
                   <pic:nvPicPr>
-                    <pic:cNvPr id="0" name="Picture 7"/>
-                    <pic:cNvPicPr>
-                      <a:picLocks noChangeAspect="1" noChangeArrowheads="1"/>
-                    </pic:cNvPicPr>
+                    <pic:cNvPr id="0" name=""/>
+                    <pic:cNvPicPr/>
                   </pic:nvPicPr>
-                  <pic:blipFill>
+                  <pic:blipFill rotWithShape="1">
                     <a:blip r:embed="rId10"/>
-                    <a:srcRect l="1089" t="25879" r="3110" b="4271"/>
-                    <a:stretch>
-                      <a:fillRect/>
-                    </a:stretch>
+                    <a:srcRect t="15318"/>
+                    <a:stretch/>
                   </pic:blipFill>
                   <pic:spPr bwMode="auto">
                     <a:xfrm>
                       <a:off x="0" y="0"/>
-                      <a:ext cx="5867400" cy="2647950"/>
+                      <a:ext cx="6120765" cy="2792472"/>
                     </a:xfrm>
                     <a:prstGeom prst="rect">
                       <a:avLst/>
                     </a:prstGeom>
-                    <a:noFill/>
-                    <a:ln w="9525">
+                    <a:ln>
                       <a:noFill/>
-                      <a:miter lim="800000"/>
-                      <a:headEnd/>
-                      <a:tailEnd/>
                     </a:ln>
+                    <a:extLst>
+                      <a:ext uri="{53640926-AAD7-44D8-BBD7-CCE9431645EC}">
+                        <a14:shadowObscured xmlns:a14="http://schemas.microsoft.com/office/drawing/2010/main"/>
+                      </a:ext>
+                    </a:extLst>
                   </pic:spPr>
                 </pic:pic>
               </a:graphicData>
@@ -724,8 +721,6 @@
           <w:lang w:val="ru-RU"/>
         </w:rPr>
       </w:pPr>
-      <w:bookmarkStart w:id="0" w:name="_GoBack"/>
-      <w:bookmarkEnd w:id="0"/>
       <w:r>
         <w:rPr>
           <w:noProof/>
@@ -779,6 +774,8 @@
         </w:rPr>
         <w:t>выход из системы.</w:t>
       </w:r>
+      <w:bookmarkStart w:id="0" w:name="_GoBack"/>
+      <w:bookmarkEnd w:id="0"/>
     </w:p>
     <w:p>
       <w:pPr>
@@ -787,6 +784,16 @@
           <w:lang w:val="ru-RU"/>
         </w:rPr>
       </w:pPr>
+      <w:r>
+        <w:rPr>
+          <w:noProof/>
+        </w:rPr>
+        <w:pict>
+          <v:shape id="_x0000_s1050" type="#_x0000_t19" style="position:absolute;left:0;text-align:left;margin-left:428.65pt;margin-top:22.15pt;width:44.25pt;height:17.25pt;z-index:251682816" coordsize="43200,43200" adj=",-5993394,21600" path="wr,,43200,43200,21600,,21053,7nfewr,,43200,43200,21600,,21053,7l21600,21600nsxe">
+            <v:path o:connectlocs="21600,0;21053,7;21600,21600"/>
+          </v:shape>
+        </w:pict>
+      </w:r>
       <w:r>
         <w:rPr>
           <w:noProof/>
@@ -800,31 +807,20 @@
     </w:p>
     <w:p>
       <w:pPr>
-        <w:ind w:left="360"/>
-        <w:rPr>
-          <w:lang w:val="ru-RU"/>
-        </w:rPr>
-      </w:pPr>
-      <w:r>
-        <w:rPr>
-          <w:noProof/>
-        </w:rPr>
-        <w:pict>
-          <v:shape id="_x0000_s1050" type="#_x0000_t19" style="position:absolute;left:0;text-align:left;margin-left:431.65pt;margin-top:1.95pt;width:44.25pt;height:17.25pt;z-index:251682816" coordsize="43200,43200" adj=",-5993394,21600" path="wr,,43200,43200,21600,,21053,7nfewr,,43200,43200,21600,,21053,7l21600,21600nsxe">
-            <v:path o:connectlocs="21600,0;21053,7;21600,21600"/>
-          </v:shape>
-        </w:pict>
-      </w:r>
+        <w:rPr>
+          <w:lang w:val="ru-RU"/>
+        </w:rPr>
+      </w:pPr>
       <w:r>
         <w:rPr>
           <w:noProof/>
           <w:lang w:val="ru-RU" w:eastAsia="ru-RU"/>
         </w:rPr>
         <w:drawing>
-          <wp:inline distT="0" distB="0" distL="0" distR="0">
-            <wp:extent cx="5867400" cy="2533650"/>
-            <wp:effectExtent l="19050" t="0" r="0" b="0"/>
-            <wp:docPr id="13" name="Рисунок 13"/>
+          <wp:inline distT="0" distB="0" distL="0" distR="0" wp14:anchorId="0E022F22" wp14:editId="2B3E0680">
+            <wp:extent cx="6115050" cy="1304925"/>
+            <wp:effectExtent l="0" t="0" r="0" b="0"/>
+            <wp:docPr id="4" name="Рисунок 4"/>
             <wp:cNvGraphicFramePr>
               <a:graphicFrameLocks xmlns:a="http://schemas.openxmlformats.org/drawingml/2006/main" noChangeAspect="1"/>
             </wp:cNvGraphicFramePr>
@@ -832,33 +828,30 @@
               <a:graphicData uri="http://schemas.openxmlformats.org/drawingml/2006/picture">
                 <pic:pic xmlns:pic="http://schemas.openxmlformats.org/drawingml/2006/picture">
                   <pic:nvPicPr>
-                    <pic:cNvPr id="0" name="Picture 13"/>
-                    <pic:cNvPicPr>
-                      <a:picLocks noChangeAspect="1" noChangeArrowheads="1"/>
-                    </pic:cNvPicPr>
+                    <pic:cNvPr id="0" name=""/>
+                    <pic:cNvPicPr/>
                   </pic:nvPicPr>
-                  <pic:blipFill>
+                  <pic:blipFill rotWithShape="1">
                     <a:blip r:embed="rId11"/>
-                    <a:srcRect l="1866" t="26131" r="2333" b="7035"/>
-                    <a:stretch>
-                      <a:fillRect/>
-                    </a:stretch>
+                    <a:srcRect t="11850" b="48541"/>
+                    <a:stretch/>
                   </pic:blipFill>
                   <pic:spPr bwMode="auto">
                     <a:xfrm>
                       <a:off x="0" y="0"/>
-                      <a:ext cx="5867400" cy="2533650"/>
+                      <a:ext cx="6120765" cy="1306145"/>
                     </a:xfrm>
                     <a:prstGeom prst="rect">
                       <a:avLst/>
                     </a:prstGeom>
-                    <a:noFill/>
-                    <a:ln w="9525">
+                    <a:ln>
                       <a:noFill/>
-                      <a:miter lim="800000"/>
-                      <a:headEnd/>
-                      <a:tailEnd/>
                     </a:ln>
+                    <a:extLst>
+                      <a:ext uri="{53640926-AAD7-44D8-BBD7-CCE9431645EC}">
+                        <a14:shadowObscured xmlns:a14="http://schemas.microsoft.com/office/drawing/2010/main"/>
+                      </a:ext>
+                    </a:extLst>
                   </pic:spPr>
                 </pic:pic>
               </a:graphicData>

</xml_diff>